<commit_message>
fixed firm documents firm relavancy
</commit_message>
<xml_diff>
--- a/Templates/Letters/Generated_New Microsoft Word Document.docx
+++ b/Templates/Letters/Generated_New Microsoft Word Document.docx
@@ -2,6 +2,9 @@
 <file path=word/document.xml><?xml version="1.0" encoding="utf-8"?>
 <w:document xmlns:wpc="http://schemas.microsoft.com/office/word/2010/wordprocessingCanvas" xmlns:cx="http://schemas.microsoft.com/office/drawing/2014/chartex" xmlns:cx1="http://schemas.microsoft.com/office/drawing/2015/9/8/chartex" xmlns:cx2="http://schemas.microsoft.com/office/drawing/2015/10/21/chartex" xmlns:cx3="http://schemas.microsoft.com/office/drawing/2016/5/9/chartex" xmlns:cx4="http://schemas.microsoft.com/office/drawing/2016/5/10/chartex" xmlns:cx5="http://schemas.microsoft.com/office/drawing/2016/5/11/chartex" xmlns:cx6="http://schemas.microsoft.com/office/drawing/2016/5/12/chartex" xmlns:cx7="http://schemas.microsoft.com/office/drawing/2016/5/13/chartex" xmlns:cx8="http://schemas.microsoft.com/office/drawing/2016/5/14/chartex" xmlns:mc="http://schemas.openxmlformats.org/markup-compatibility/2006" xmlns:aink="http://schemas.microsoft.com/office/drawing/2016/ink" xmlns:am3d="http://schemas.microsoft.com/office/drawing/2017/model3d" xmlns:o="urn:schemas-microsoft-com:office:office" xmlns:r="http://schemas.openxmlformats.org/officeDocument/2006/relationships" xmlns:m="http://schemas.openxmlformats.org/officeDocument/2006/math" xmlns:v="urn:schemas-microsoft-com:vml" xmlns:wp14="http://schemas.microsoft.com/office/word/2010/wordprocessingDrawing" xmlns:wp="http://schemas.openxmlformats.org/drawingml/2006/wordprocessingDrawing" xmlns:w10="urn:schemas-microsoft-com:office:word" xmlns:w="http://schemas.openxmlformats.org/wordprocessingml/2006/main" xmlns:w14="http://schemas.microsoft.com/office/word/2010/wordml" xmlns:w15="http://schemas.microsoft.com/office/word/2012/wordml" xmlns:w16cex="http://schemas.microsoft.com/office/word/2018/wordml/cex" xmlns:w16cid="http://schemas.microsoft.com/office/word/2016/wordml/cid" xmlns:w16="http://schemas.microsoft.com/office/word/2018/wordml" xmlns:w16sdtdh="http://schemas.microsoft.com/office/word/2020/wordml/sdtdatahash" xmlns:w16se="http://schemas.microsoft.com/office/word/2015/wordml/symex" xmlns:wpg="http://schemas.microsoft.com/office/word/2010/wordprocessingGroup" xmlns:wpi="http://schemas.microsoft.com/office/word/2010/wordprocessingInk" xmlns:wne="http://schemas.microsoft.com/office/word/2006/wordml" xmlns:wps="http://schemas.microsoft.com/office/word/2010/wordprocessingShape" mc:Ignorable="w14 w15 w16se w16cid w16 w16cex w16sdtdh wp14">
   <w:body>
+    <w:p/>
+    <w:p/>
+    <w:p/>
     <w:p>
       <w:r>
         <w:t>F1</w:t>
@@ -73,27 +76,27 @@
     </w:p>
     <w:p>
       <w:r>
-        <w:t xml:space="preserve">   * 12121qfasafsvsas vavawvasvsav</w:t>
-      </w:r>
-    </w:p>
-    <w:p>
-      <w:r>
-        <w:t xml:space="preserve">   * MW</w:t>
-      </w:r>
-    </w:p>
-    <w:p>
-      <w:r>
-        <w:t xml:space="preserve">   * On Quotation (M&amp;P Below Lacks)</w:t>
-      </w:r>
-    </w:p>
-    <w:p>
-      <w:r>
-        <w:t xml:space="preserve">   * sdga</w:t>
-      </w:r>
-    </w:p>
-    <w:p>
-      <w:r>
-        <w:t xml:space="preserve">   * warwgg</w:t>
+        <w:t xml:space="preserve">   * 12121qfasafsvsas vavawvasvsavssst,tty</w:t>
+      </w:r>
+    </w:p>
+    <w:p>
+      <w:r>
+        <w:t xml:space="preserve">   * MWyy</w:t>
+      </w:r>
+    </w:p>
+    <w:p>
+      <w:r>
+        <w:t xml:space="preserve">   * RSP ITEM</w:t>
+      </w:r>
+    </w:p>
+    <w:p>
+      <w:r>
+        <w:t xml:space="preserve">   * sdgaty,</w:t>
+      </w:r>
+    </w:p>
+    <w:p>
+      <w:r>
+        <w:t xml:space="preserve">   * warwggty,ty,</w:t>
       </w:r>
     </w:p>
     <w:p>
@@ -103,22 +106,22 @@
     </w:p>
     <w:p>
       <w:r>
-        <w:t xml:space="preserve">   * None</w:t>
-      </w:r>
-    </w:p>
-    <w:p>
-      <w:r>
-        <w:t xml:space="preserve">   * None</w:t>
-      </w:r>
-    </w:p>
-    <w:p>
-      <w:r>
-        <w:t xml:space="preserve">   * 17-07-2025</w:t>
-      </w:r>
-    </w:p>
-    <w:p>
-      <w:r>
-        <w:t xml:space="preserve">   * 17-07-2025</w:t>
+        <w:t xml:space="preserve">   * 09-07-2025</w:t>
+      </w:r>
+    </w:p>
+    <w:p>
+      <w:r>
+        <w:t xml:space="preserve">   * QERGG</w:t>
+      </w:r>
+    </w:p>
+    <w:p>
+      <w:r>
+        <w:t xml:space="preserve">   * 02-07-2025</w:t>
+      </w:r>
+    </w:p>
+    <w:p>
+      <w:r>
+        <w:t xml:space="preserve">   * 09-07-2025</w:t>
       </w:r>
     </w:p>
     <w:p/>
@@ -291,6 +294,7 @@
     <w:p/>
     <w:p>
       <w:r>
+        <w:lastRenderedPageBreak/>
         <w:t xml:space="preserve">  Special Placeholders</w:t>
       </w:r>
     </w:p>
@@ -328,17 +332,25 @@
     <w:p/>
     <w:p>
       <w:r>
-        <w:t xml:space="preserve">   * 26-07-2025</w:t>
-      </w:r>
-    </w:p>
-    <w:p>
-      <w:r>
-        <w:t xml:space="preserve">   * 07-26-2025</w:t>
-      </w:r>
-    </w:p>
-    <w:p>
-      <w:r>
-        <w:t xml:space="preserve">   * 2025-07-26</w:t>
+        <w:t xml:space="preserve">   * 28-07-2025</w:t>
+      </w:r>
+    </w:p>
+    <w:p>
+      <w:r>
+        <w:t xml:space="preserve">   * 07-28-2025</w:t>
+      </w:r>
+    </w:p>
+    <w:p>
+      <w:r>
+        <w:t xml:space="preserve">   * [</w:t>
+      </w:r>
+      <w:proofErr w:type="gramStart"/>
+      <w:r>
+        <w:t>DATE:YYYY</w:t>
+      </w:r>
+      <w:proofErr w:type="gramEnd"/>
+      <w:r>
+        <w:t>-MM-DD]</w:t>
       </w:r>
     </w:p>
     <w:sectPr>

</xml_diff>

<commit_message>
Refactor FAQ implementation for simplified placeholder management
- Streamlined FAQ content generation using dynamic placeholder discovery
- Simplified widget management with direct reference storage
- Consolidated placeholder categories into unified display format
- Enhanced error handling for dynamic content loading
- Improved scroll region updates for better user experience
- Added comprehensive developer documentation explaining architecture
</commit_message>
<xml_diff>
--- a/Templates/Letters/Generated_New Microsoft Word Document.docx
+++ b/Templates/Letters/Generated_New Microsoft Word Document.docx
@@ -86,12 +86,12 @@
     </w:p>
     <w:p>
       <w:r>
-        <w:t xml:space="preserve">   * RSP ITEM</w:t>
-      </w:r>
-    </w:p>
-    <w:p>
-      <w:r>
-        <w:t xml:space="preserve">   * sdgaty,</w:t>
+        <w:t xml:space="preserve">   * HQ Power - RSP</w:t>
+      </w:r>
+    </w:p>
+    <w:p>
+      <w:r>
+        <w:t xml:space="preserve">   * TR/2025/12</w:t>
       </w:r>
     </w:p>
     <w:p>
@@ -332,12 +332,12 @@
     <w:p/>
     <w:p>
       <w:r>
-        <w:t xml:space="preserve">   * 28-07-2025</w:t>
-      </w:r>
-    </w:p>
-    <w:p>
-      <w:r>
-        <w:t xml:space="preserve">   * 07-28-2025</w:t>
+        <w:t xml:space="preserve">   * 30-07-2025</w:t>
+      </w:r>
+    </w:p>
+    <w:p>
+      <w:r>
+        <w:t xml:space="preserve">   * 07-30-2025</w:t>
       </w:r>
     </w:p>
     <w:p>

</xml_diff>

<commit_message>
enquiry table placeholder added, bugs fixed
</commit_message>
<xml_diff>
--- a/Templates/Letters/Generated_New Microsoft Word Document.docx
+++ b/Templates/Letters/Generated_New Microsoft Word Document.docx
@@ -2,293 +2,197 @@
 <file path=word/document.xml><?xml version="1.0" encoding="utf-8"?>
 <w:document xmlns:wpc="http://schemas.microsoft.com/office/word/2010/wordprocessingCanvas" xmlns:cx="http://schemas.microsoft.com/office/drawing/2014/chartex" xmlns:cx1="http://schemas.microsoft.com/office/drawing/2015/9/8/chartex" xmlns:cx2="http://schemas.microsoft.com/office/drawing/2015/10/21/chartex" xmlns:cx3="http://schemas.microsoft.com/office/drawing/2016/5/9/chartex" xmlns:cx4="http://schemas.microsoft.com/office/drawing/2016/5/10/chartex" xmlns:cx5="http://schemas.microsoft.com/office/drawing/2016/5/11/chartex" xmlns:cx6="http://schemas.microsoft.com/office/drawing/2016/5/12/chartex" xmlns:cx7="http://schemas.microsoft.com/office/drawing/2016/5/13/chartex" xmlns:cx8="http://schemas.microsoft.com/office/drawing/2016/5/14/chartex" xmlns:mc="http://schemas.openxmlformats.org/markup-compatibility/2006" xmlns:aink="http://schemas.microsoft.com/office/drawing/2016/ink" xmlns:am3d="http://schemas.microsoft.com/office/drawing/2017/model3d" xmlns:o="urn:schemas-microsoft-com:office:office" xmlns:r="http://schemas.openxmlformats.org/officeDocument/2006/relationships" xmlns:m="http://schemas.openxmlformats.org/officeDocument/2006/math" xmlns:v="urn:schemas-microsoft-com:vml" xmlns:wp14="http://schemas.microsoft.com/office/word/2010/wordprocessingDrawing" xmlns:wp="http://schemas.openxmlformats.org/drawingml/2006/wordprocessingDrawing" xmlns:w10="urn:schemas-microsoft-com:office:word" xmlns:w="http://schemas.openxmlformats.org/wordprocessingml/2006/main" xmlns:w14="http://schemas.microsoft.com/office/word/2010/wordml" xmlns:w15="http://schemas.microsoft.com/office/word/2012/wordml" xmlns:w16cex="http://schemas.microsoft.com/office/word/2018/wordml/cex" xmlns:w16cid="http://schemas.microsoft.com/office/word/2016/wordml/cid" xmlns:w16="http://schemas.microsoft.com/office/word/2018/wordml" xmlns:w16sdtdh="http://schemas.microsoft.com/office/word/2020/wordml/sdtdatahash" xmlns:w16se="http://schemas.microsoft.com/office/word/2015/wordml/symex" xmlns:wpg="http://schemas.microsoft.com/office/word/2010/wordprocessingGroup" xmlns:wpi="http://schemas.microsoft.com/office/word/2010/wordprocessingInk" xmlns:wne="http://schemas.microsoft.com/office/word/2006/wordml" xmlns:wps="http://schemas.microsoft.com/office/word/2010/wordprocessingShape" mc:Ignorable="w14 w15 w16se w16cid w16 w16cex w16sdtdh wp14">
   <w:body>
+    <w:p>
+      <w:r/>
+    </w:p>
     <w:p/>
     <w:p/>
+    <w:p>
+      <w:r>
+        <w:t>Firm X</w:t>
+      </w:r>
+    </w:p>
+    <w:p>
+      <w:r>
+        <w:t xml:space="preserve">   * pg no 12365</w:t>
+      </w:r>
+    </w:p>
+    <w:p>
+      <w:r>
+        <w:t xml:space="preserve">   * ₹ 13,364.00/-</w:t>
+      </w:r>
+    </w:p>
+    <w:p>
+      <w:r>
+        <w:t xml:space="preserve">   * Axis</w:t>
+      </w:r>
+    </w:p>
+    <w:p>
+      <w:r>
+        <w:t xml:space="preserve">   * Thane 421001</w:t>
+      </w:r>
+    </w:p>
+    <w:p>
+      <w:r>
+        <w:t xml:space="preserve">   * 123 Tech Road</w:t>
+      </w:r>
+    </w:p>
+    <w:p>
+      <w:r>
+        <w:t xml:space="preserve">   * bond No.</w:t>
+      </w:r>
+    </w:p>
+    <w:p>
+      <w:r>
+        <w:t xml:space="preserve">   * </w:t>
+      </w:r>
+    </w:p>
+    <w:p>
+      <w:r>
+        <w:t xml:space="preserve">   * 31-07-2025</w:t>
+      </w:r>
+    </w:p>
+    <w:p>
+      <w:r>
+        <w:t xml:space="preserve">   * submitted the PG No.</w:t>
+      </w:r>
+    </w:p>
+    <w:p>
+      <w:r>
+        <w:t xml:space="preserve">   * submitted the Indemnity BondThese placeholders will be automatically populated with data from the selected work.</w:t>
+      </w:r>
+    </w:p>
     <w:p/>
     <w:p>
       <w:r>
-        <w:t>F1</w:t>
-      </w:r>
-    </w:p>
-    <w:p>
-      <w:r>
-        <w:t xml:space="preserve">   * W4THW</w:t>
-      </w:r>
-    </w:p>
-    <w:p>
-      <w:r>
-        <w:t xml:space="preserve">   * ₹ 43,535.00/-</w:t>
-      </w:r>
-    </w:p>
-    <w:p>
-      <w:r>
-        <w:t xml:space="preserve">   * 3T3TWTT</w:t>
-      </w:r>
-    </w:p>
-    <w:p>
-      <w:r>
-        <w:t xml:space="preserve">   * TWETETERGWERHWEE</w:t>
-      </w:r>
-    </w:p>
-    <w:p>
-      <w:r>
-        <w:t xml:space="preserve">   * EHEHWEHHWEHW</w:t>
-      </w:r>
-    </w:p>
-    <w:p>
-      <w:r>
-        <w:t xml:space="preserve">   * HWEHW</w:t>
-      </w:r>
-    </w:p>
-    <w:p>
-      <w:r>
-        <w:t xml:space="preserve">   * H</w:t>
-      </w:r>
-    </w:p>
-    <w:p>
-      <w:r>
-        <w:t xml:space="preserve">   * 03-07-2025</w:t>
-      </w:r>
-    </w:p>
-    <w:p>
-      <w:r>
-        <w:t xml:space="preserve">   * submitted the PG No.</w:t>
-      </w:r>
-    </w:p>
-    <w:p>
-      <w:r>
-        <w:t xml:space="preserve">   * submitted the Indemnity Bond</w:t>
-      </w:r>
-      <w:r>
-        <w:t>These placeholders will be automatically populated with data from the selected work.</w:t>
+        <w:t xml:space="preserve">   * Project Epsilon</w:t>
+      </w:r>
+    </w:p>
+    <w:p>
+      <w:r>
+        <w:t xml:space="preserve">   * This is a test project for advanced research.</w:t>
+      </w:r>
+    </w:p>
+    <w:p>
+      <w:r>
+        <w:t xml:space="preserve">   * 1. Missing data-cy attributes on form validation error messages</w:t>
+        <w:br/>
+        <w:t>2. The form doesn't show individual field validation errors as expected by the tests</w:t>
+        <w:br/>
+        <w:t>3. Need to ensure the form actually triggers validation on submit</w:t>
+      </w:r>
+    </w:p>
+    <w:p>
+      <w:r>
+        <w:t xml:space="preserve">   * MW</w:t>
+      </w:r>
+    </w:p>
+    <w:p>
+      <w:r>
+        <w:t xml:space="preserve">   * DRM Power - M&amp;P</w:t>
+      </w:r>
+    </w:p>
+    <w:p>
+      <w:r>
+        <w:t xml:space="preserve">   * file no.</w:t>
+      </w:r>
+    </w:p>
+    <w:p>
+      <w:r>
+        <w:t xml:space="preserve">   * Estimate No</w:t>
+      </w:r>
+    </w:p>
+    <w:p>
+      <w:r>
+        <w:t xml:space="preserve">   * ₹ 1,23,65,478.00/-</w:t>
+      </w:r>
+    </w:p>
+    <w:p>
+      <w:r>
+        <w:t xml:space="preserve">   * 08-08-2025</w:t>
+      </w:r>
+    </w:p>
+    <w:p>
+      <w:r>
+        <w:t xml:space="preserve">   * erfhea</w:t>
+      </w:r>
+    </w:p>
+    <w:p>
+      <w:r>
+        <w:t xml:space="preserve">   * 13-08-2025</w:t>
+      </w:r>
+    </w:p>
+    <w:p>
+      <w:r>
+        <w:t xml:space="preserve">   * 06-08-2025</w:t>
       </w:r>
     </w:p>
     <w:p/>
     <w:p>
       <w:r>
-        <w:t xml:space="preserve">   * 111111111111111</w:t>
-      </w:r>
-    </w:p>
-    <w:p>
-      <w:r>
-        <w:t xml:space="preserve">   * 2e12</w:t>
-      </w:r>
-    </w:p>
-    <w:p>
-      <w:r>
-        <w:t xml:space="preserve">   * 12121qfasafsvsas vavawvasvsavssst,tty</w:t>
-      </w:r>
-    </w:p>
-    <w:p>
-      <w:r>
-        <w:t xml:space="preserve">   * MWyy</w:t>
-      </w:r>
-    </w:p>
-    <w:p>
-      <w:r>
-        <w:t xml:space="preserve">   * HQ Power - RSP</w:t>
-      </w:r>
-    </w:p>
-    <w:p>
-      <w:r>
-        <w:t xml:space="preserve">   * TR/2025/12</w:t>
-      </w:r>
-    </w:p>
-    <w:p>
-      <w:r>
-        <w:t xml:space="preserve">   * warwggty,ty,</w:t>
-      </w:r>
-    </w:p>
-    <w:p>
-      <w:r>
-        <w:t xml:space="preserve">   * ₹ 3,63,463.00/-</w:t>
-      </w:r>
-    </w:p>
-    <w:p>
-      <w:r>
-        <w:t xml:space="preserve">   * 02-07-2025</w:t>
-      </w:r>
-    </w:p>
-    <w:p>
-      <w:r>
-        <w:t xml:space="preserve">   * QERGG</w:t>
-      </w:r>
-    </w:p>
-    <w:p>
-      <w:r>
-        <w:t xml:space="preserve">   * 02-07-2025</w:t>
-      </w:r>
-    </w:p>
-    <w:p>
-      <w:r>
-        <w:t xml:space="preserve">   * 09-07-2025</w:t>
+        <w:t xml:space="preserve">  Firm-Specific Placeholders</w:t>
       </w:r>
     </w:p>
     <w:p/>
     <w:p>
       <w:r>
-        <w:t xml:space="preserve">  Firm-Specific Placeholders</w:t>
+        <w:t xml:space="preserve">  These placeholders are used for firm-related data. If the template contains any of these, you will be prompted to select a firm.</w:t>
       </w:r>
     </w:p>
     <w:p/>
     <w:p>
       <w:r>
-        <w:t xml:space="preserve">  These placeholders are used for firm-related data. If the template contains any of these, you will be prompted to select a firm.</w:t>
-      </w:r>
-    </w:p>
-    <w:p/>
-    <w:p>
-      <w:r>
-        <w:t xml:space="preserve">   * </w:t>
-      </w:r>
-      <w:r>
-        <w:t>[</w:t>
-      </w:r>
-      <w:r>
-        <w:t>FIRM_NAME</w:t>
-      </w:r>
-      <w:r>
-        <w:t>]</w:t>
-      </w:r>
-    </w:p>
-    <w:p>
-      <w:r>
-        <w:t xml:space="preserve">   * </w:t>
-      </w:r>
-      <w:r>
-        <w:t>[</w:t>
-      </w:r>
-      <w:r>
-        <w:t>PG_NO</w:t>
-      </w:r>
-      <w:r>
-        <w:t>]</w:t>
-      </w:r>
-    </w:p>
-    <w:p>
-      <w:r>
-        <w:t xml:space="preserve">   * </w:t>
-      </w:r>
-      <w:r>
-        <w:t>[</w:t>
-      </w:r>
-      <w:r>
-        <w:t>PG_AMOUNT</w:t>
-      </w:r>
-      <w:r>
-        <w:t>]</w:t>
-      </w:r>
-    </w:p>
-    <w:p>
-      <w:r>
-        <w:t xml:space="preserve">   * </w:t>
-      </w:r>
-      <w:r>
-        <w:t>[</w:t>
-      </w:r>
-      <w:r>
-        <w:t>BANK_NAME</w:t>
-      </w:r>
-      <w:r>
-        <w:t>]</w:t>
-      </w:r>
-    </w:p>
-    <w:p>
-      <w:r>
-        <w:t xml:space="preserve">   * </w:t>
-      </w:r>
-      <w:r>
-        <w:t>[</w:t>
-      </w:r>
-      <w:r>
-        <w:t>BANK_ADDRESS</w:t>
-      </w:r>
-      <w:r>
-        <w:t>]</w:t>
-      </w:r>
-    </w:p>
-    <w:p>
-      <w:r>
-        <w:t xml:space="preserve">   * </w:t>
-      </w:r>
-      <w:r>
-        <w:t>[</w:t>
-      </w:r>
-      <w:r>
-        <w:t>FIRM_ADDRESS</w:t>
-      </w:r>
-      <w:r>
-        <w:t>]</w:t>
-      </w:r>
-    </w:p>
-    <w:p>
-      <w:r>
-        <w:t xml:space="preserve">   * </w:t>
-      </w:r>
-      <w:r>
-        <w:t>[</w:t>
-      </w:r>
-      <w:r>
-        <w:t>INDEMNITY_BOND_DETAILS</w:t>
-      </w:r>
-      <w:r>
-        <w:t>]</w:t>
-      </w:r>
-    </w:p>
-    <w:p>
-      <w:r>
-        <w:t xml:space="preserve">   * </w:t>
-      </w:r>
-      <w:r>
-        <w:t>[</w:t>
-      </w:r>
-      <w:r>
-        <w:t>OTHER_DOCS_DETAILS</w:t>
-      </w:r>
-      <w:r>
-        <w:t>]</w:t>
-      </w:r>
-    </w:p>
-    <w:p>
-      <w:r>
-        <w:t xml:space="preserve">   * </w:t>
-      </w:r>
-      <w:r>
-        <w:t>[</w:t>
-      </w:r>
-      <w:r>
-        <w:t>SUBMISSION_DATE</w:t>
-      </w:r>
-      <w:r>
-        <w:t>]</w:t>
-      </w:r>
-    </w:p>
-    <w:p>
-      <w:r>
-        <w:t xml:space="preserve">   * </w:t>
-      </w:r>
-      <w:r>
-        <w:t>[</w:t>
-      </w:r>
-      <w:r>
-        <w:t>PG_SUBMITTED</w:t>
-      </w:r>
-      <w:r>
-        <w:t>]</w:t>
-      </w:r>
-    </w:p>
-    <w:p>
-      <w:r>
-        <w:t xml:space="preserve">   * </w:t>
-      </w:r>
-      <w:r>
-        <w:t>[</w:t>
-      </w:r>
-      <w:r>
-        <w:t>INDEMNITY_BOND_SUBMITTED</w:t>
-      </w:r>
-      <w:r>
-        <w:t>]</w:t>
+        <w:t xml:space="preserve">   * [FIRM_NAME]</w:t>
+      </w:r>
+    </w:p>
+    <w:p>
+      <w:r>
+        <w:t xml:space="preserve">   * [PG_NO]</w:t>
+      </w:r>
+    </w:p>
+    <w:p>
+      <w:r>
+        <w:t xml:space="preserve">   * [PG_AMOUNT]</w:t>
+      </w:r>
+    </w:p>
+    <w:p>
+      <w:r>
+        <w:t xml:space="preserve">   * [BANK_NAME]</w:t>
+      </w:r>
+    </w:p>
+    <w:p>
+      <w:r>
+        <w:t xml:space="preserve">   * [BANK_ADDRESS]</w:t>
+      </w:r>
+    </w:p>
+    <w:p>
+      <w:r>
+        <w:t xml:space="preserve">   * [FIRM_ADDRESS]</w:t>
+      </w:r>
+    </w:p>
+    <w:p>
+      <w:r>
+        <w:t xml:space="preserve">   * [INDEMNITY_BOND_DETAILS]</w:t>
+      </w:r>
+    </w:p>
+    <w:p>
+      <w:r>
+        <w:t xml:space="preserve">   * [OTHER_DOCS_DETAILS]</w:t>
+      </w:r>
+    </w:p>
+    <w:p>
+      <w:r>
+        <w:t xml:space="preserve">   * [SUBMISSION_DATE]</w:t>
+      </w:r>
+    </w:p>
+    <w:p>
+      <w:r>
+        <w:t xml:space="preserve">   * [PG_SUBMITTED]</w:t>
+      </w:r>
+    </w:p>
+    <w:p>
+      <w:r>
+        <w:t xml:space="preserve">   * [INDEMNITY_BOND_SUBMITTED]</w:t>
       </w:r>
     </w:p>
     <w:p/>
@@ -307,9 +211,11 @@
     <w:p/>
     <w:p>
       <w:r>
-        <w:t xml:space="preserve">   * 1. F1, submitted PG No. W4THW, Dated 03-07-2025 amount Rs. ₹ 43,535.00/-, bank: 3T3TWTT, TWETETERGWERHWEE.</w:t>
+        <w:t xml:space="preserve">   * 1. Firm X, submitted PG No. pg no 12365, Dated 1 amount Rs. ₹ 13,364.00/-, bank: Axis, Thane 421001.</w:t>
         <w:br/>
-        <w:t>2. f2, submitted PG No. FHJ,F, Dated 10-07-2025 amount Rs. ₹ 55.00/-, bank: EUJEJD, GDMGDHM.: This placeholder will be replaced with a formatted list of performance guarantee details for all firms</w:t>
+        <w:t>2. Firm Y, submitted PG No. pg12546, Dated 1 amount Rs. ₹ 12,546.00/-, bank: ICICI, Dombivali.</w:t>
+        <w:br/>
+        <w:t>3. Firm Z did not submit the PG.: This placeholder will be replaced with a formatted list of performance guarantee details for all firms</w:t>
       </w:r>
     </w:p>
     <w:p>
@@ -332,27 +238,1171 @@
     <w:p/>
     <w:p>
       <w:r>
-        <w:t xml:space="preserve">   * 30-07-2025</w:t>
-      </w:r>
-    </w:p>
-    <w:p>
-      <w:r>
-        <w:t xml:space="preserve">   * 07-30-2025</w:t>
-      </w:r>
-    </w:p>
-    <w:p>
-      <w:r>
-        <w:t xml:space="preserve">   * [</w:t>
-      </w:r>
-      <w:proofErr w:type="gramStart"/>
-      <w:r>
-        <w:t>DATE:YYYY</w:t>
-      </w:r>
-      <w:proofErr w:type="gramEnd"/>
-      <w:r>
-        <w:t>-MM-DD]</w:t>
-      </w:r>
-    </w:p>
+        <w:t xml:space="preserve">   * 01-08-2025</w:t>
+      </w:r>
+    </w:p>
+    <w:p>
+      <w:r>
+        <w:t xml:space="preserve">   * 08-01-2025</w:t>
+      </w:r>
+    </w:p>
+    <w:p>
+      <w:r>
+        <w:t xml:space="preserve">   * 2025-08-01</w:t>
+      </w:r>
+    </w:p>
+    <w:tbl>
+      <w:tblPr>
+        <w:tblStyle w:val="TableGrid"/>
+        <w:tblW w:type="auto" w:w="0"/>
+        <w:jc w:val="center"/>
+        <w:tblLook w:firstColumn="1" w:firstRow="1" w:lastColumn="0" w:lastRow="0" w:noHBand="0" w:noVBand="1" w:val="04A0"/>
+      </w:tblPr>
+      <w:tblGrid>
+        <w:gridCol w:w="720"/>
+        <w:gridCol w:w="3600"/>
+        <w:gridCol w:w="1008"/>
+        <w:gridCol w:w="864"/>
+        <w:gridCol w:w="1440"/>
+        <w:gridCol w:w="1728"/>
+        <w:gridCol w:w="1440"/>
+        <w:gridCol w:w="1728"/>
+      </w:tblGrid>
+      <w:tr>
+        <w:tc>
+          <w:tcPr>
+            <w:tcW w:type="dxa" w:w="1170"/>
+          </w:tcPr>
+          <w:p>
+            <w:pPr>
+              <w:jc w:val="center"/>
+            </w:pPr>
+            <w:r>
+              <w:rPr>
+                <w:b/>
+              </w:rPr>
+              <w:t>SN</w:t>
+            </w:r>
+          </w:p>
+        </w:tc>
+        <w:tc>
+          <w:tcPr>
+            <w:tcW w:type="dxa" w:w="1170"/>
+          </w:tcPr>
+          <w:p>
+            <w:pPr>
+              <w:jc w:val="center"/>
+            </w:pPr>
+            <w:r>
+              <w:rPr>
+                <w:b/>
+              </w:rPr>
+              <w:t>Schedule Items</w:t>
+            </w:r>
+          </w:p>
+        </w:tc>
+        <w:tc>
+          <w:tcPr>
+            <w:tcW w:type="dxa" w:w="1170"/>
+          </w:tcPr>
+          <w:p>
+            <w:pPr>
+              <w:jc w:val="center"/>
+            </w:pPr>
+            <w:r>
+              <w:rPr>
+                <w:b/>
+              </w:rPr>
+              <w:t>Qty</w:t>
+            </w:r>
+          </w:p>
+        </w:tc>
+        <w:tc>
+          <w:tcPr>
+            <w:tcW w:type="dxa" w:w="1170"/>
+          </w:tcPr>
+          <w:p>
+            <w:pPr>
+              <w:jc w:val="center"/>
+            </w:pPr>
+            <w:r>
+              <w:rPr>
+                <w:b/>
+              </w:rPr>
+              <w:t>Unit</w:t>
+            </w:r>
+          </w:p>
+        </w:tc>
+        <w:tc>
+          <w:tcPr>
+            <w:tcW w:type="dxa" w:w="2340"/>
+            <w:gridSpan w:val="2"/>
+          </w:tcPr>
+          <w:p>
+            <w:pPr>
+              <w:jc w:val="center"/>
+            </w:pPr>
+            <w:r>
+              <w:rPr>
+                <w:b/>
+              </w:rPr>
+              <w:t>ELS KYN Estimate</w:t>
+            </w:r>
+          </w:p>
+        </w:tc>
+        <w:tc>
+          <w:tcPr>
+            <w:tcW w:type="dxa" w:w="2340"/>
+            <w:gridSpan w:val="2"/>
+          </w:tcPr>
+          <w:p>
+            <w:pPr>
+              <w:jc w:val="center"/>
+            </w:pPr>
+            <w:r>
+              <w:rPr>
+                <w:b/>
+              </w:rPr>
+              <w:t>Firm Quoted</w:t>
+            </w:r>
+          </w:p>
+        </w:tc>
+      </w:tr>
+      <w:tr>
+        <w:tc>
+          <w:tcPr>
+            <w:tcW w:type="dxa" w:w="1170"/>
+          </w:tcPr>
+          <w:p>
+            <w:pPr>
+              <w:jc w:val="center"/>
+            </w:pPr>
+            <w:r>
+              <w:rPr>
+                <w:b/>
+              </w:rPr>
+            </w:r>
+          </w:p>
+        </w:tc>
+        <w:tc>
+          <w:tcPr>
+            <w:tcW w:type="dxa" w:w="1170"/>
+          </w:tcPr>
+          <w:p>
+            <w:pPr>
+              <w:jc w:val="center"/>
+            </w:pPr>
+            <w:r>
+              <w:rPr>
+                <w:b/>
+              </w:rPr>
+            </w:r>
+          </w:p>
+        </w:tc>
+        <w:tc>
+          <w:tcPr>
+            <w:tcW w:type="dxa" w:w="1170"/>
+          </w:tcPr>
+          <w:p>
+            <w:pPr>
+              <w:jc w:val="center"/>
+            </w:pPr>
+            <w:r>
+              <w:rPr>
+                <w:b/>
+              </w:rPr>
+            </w:r>
+          </w:p>
+        </w:tc>
+        <w:tc>
+          <w:tcPr>
+            <w:tcW w:type="dxa" w:w="1170"/>
+          </w:tcPr>
+          <w:p>
+            <w:pPr>
+              <w:jc w:val="center"/>
+            </w:pPr>
+            <w:r>
+              <w:rPr>
+                <w:b/>
+              </w:rPr>
+            </w:r>
+          </w:p>
+        </w:tc>
+        <w:tc>
+          <w:tcPr>
+            <w:tcW w:type="dxa" w:w="1170"/>
+          </w:tcPr>
+          <w:p>
+            <w:pPr>
+              <w:jc w:val="center"/>
+            </w:pPr>
+            <w:r>
+              <w:rPr>
+                <w:b/>
+              </w:rPr>
+              <w:t>Unit Rate</w:t>
+            </w:r>
+          </w:p>
+        </w:tc>
+        <w:tc>
+          <w:tcPr>
+            <w:tcW w:type="dxa" w:w="1170"/>
+          </w:tcPr>
+          <w:p>
+            <w:pPr>
+              <w:jc w:val="center"/>
+            </w:pPr>
+            <w:r>
+              <w:rPr>
+                <w:b/>
+              </w:rPr>
+              <w:t>Total Cost</w:t>
+            </w:r>
+          </w:p>
+        </w:tc>
+        <w:tc>
+          <w:tcPr>
+            <w:tcW w:type="dxa" w:w="1170"/>
+          </w:tcPr>
+          <w:p>
+            <w:pPr>
+              <w:jc w:val="center"/>
+            </w:pPr>
+            <w:r>
+              <w:rPr>
+                <w:b/>
+              </w:rPr>
+              <w:t>Unit Rate</w:t>
+            </w:r>
+          </w:p>
+        </w:tc>
+        <w:tc>
+          <w:tcPr>
+            <w:tcW w:type="dxa" w:w="1170"/>
+          </w:tcPr>
+          <w:p>
+            <w:pPr>
+              <w:jc w:val="center"/>
+            </w:pPr>
+            <w:r>
+              <w:rPr>
+                <w:b/>
+              </w:rPr>
+              <w:t>Total Cost</w:t>
+            </w:r>
+          </w:p>
+        </w:tc>
+      </w:tr>
+      <w:tr>
+        <w:tc>
+          <w:tcPr>
+            <w:tcW w:type="dxa" w:w="1170"/>
+          </w:tcPr>
+          <w:p>
+            <w:pPr>
+              <w:jc w:val="center"/>
+            </w:pPr>
+            <w:r>
+              <w:t>1</w:t>
+            </w:r>
+          </w:p>
+        </w:tc>
+        <w:tc>
+          <w:tcPr>
+            <w:tcW w:type="dxa" w:w="1170"/>
+          </w:tcPr>
+          <w:p>
+            <w:r>
+              <w:t>Site Preparation</w:t>
+            </w:r>
+          </w:p>
+        </w:tc>
+        <w:tc>
+          <w:tcPr>
+            <w:tcW w:type="dxa" w:w="1170"/>
+          </w:tcPr>
+          <w:p>
+            <w:pPr>
+              <w:jc w:val="center"/>
+            </w:pPr>
+            <w:r>
+              <w:t>500.0</w:t>
+            </w:r>
+          </w:p>
+        </w:tc>
+        <w:tc>
+          <w:tcPr>
+            <w:tcW w:type="dxa" w:w="1170"/>
+          </w:tcPr>
+          <w:p>
+            <w:pPr>
+              <w:jc w:val="center"/>
+            </w:pPr>
+            <w:r>
+              <w:t>m2</w:t>
+            </w:r>
+          </w:p>
+        </w:tc>
+        <w:tc>
+          <w:tcPr>
+            <w:tcW w:type="dxa" w:w="1170"/>
+          </w:tcPr>
+          <w:p>
+            <w:pPr>
+              <w:jc w:val="right"/>
+            </w:pPr>
+            <w:r>
+              <w:t>₹ 53.28/-</w:t>
+            </w:r>
+          </w:p>
+        </w:tc>
+        <w:tc>
+          <w:tcPr>
+            <w:tcW w:type="dxa" w:w="1170"/>
+          </w:tcPr>
+          <w:p>
+            <w:pPr>
+              <w:jc w:val="right"/>
+            </w:pPr>
+            <w:r>
+              <w:t>₹ 26,640.00/-</w:t>
+            </w:r>
+          </w:p>
+        </w:tc>
+        <w:tc>
+          <w:tcPr>
+            <w:tcW w:type="dxa" w:w="1170"/>
+          </w:tcPr>
+          <w:p>
+            <w:r/>
+          </w:p>
+        </w:tc>
+        <w:tc>
+          <w:tcPr>
+            <w:tcW w:type="dxa" w:w="1170"/>
+          </w:tcPr>
+          <w:p>
+            <w:r/>
+          </w:p>
+        </w:tc>
+      </w:tr>
+      <w:tr>
+        <w:tc>
+          <w:tcPr>
+            <w:tcW w:type="dxa" w:w="1170"/>
+          </w:tcPr>
+          <w:p>
+            <w:pPr>
+              <w:jc w:val="center"/>
+            </w:pPr>
+            <w:r>
+              <w:t>2</w:t>
+            </w:r>
+          </w:p>
+        </w:tc>
+        <w:tc>
+          <w:tcPr>
+            <w:tcW w:type="dxa" w:w="1170"/>
+          </w:tcPr>
+          <w:p>
+            <w:r>
+              <w:t>Foundation Work</w:t>
+            </w:r>
+          </w:p>
+        </w:tc>
+        <w:tc>
+          <w:tcPr>
+            <w:tcW w:type="dxa" w:w="1170"/>
+          </w:tcPr>
+          <w:p>
+            <w:pPr>
+              <w:jc w:val="center"/>
+            </w:pPr>
+            <w:r>
+              <w:t>150.0</w:t>
+            </w:r>
+          </w:p>
+        </w:tc>
+        <w:tc>
+          <w:tcPr>
+            <w:tcW w:type="dxa" w:w="1170"/>
+          </w:tcPr>
+          <w:p>
+            <w:pPr>
+              <w:jc w:val="center"/>
+            </w:pPr>
+            <w:r>
+              <w:t>m3</w:t>
+            </w:r>
+          </w:p>
+        </w:tc>
+        <w:tc>
+          <w:tcPr>
+            <w:tcW w:type="dxa" w:w="1170"/>
+          </w:tcPr>
+          <w:p>
+            <w:pPr>
+              <w:jc w:val="right"/>
+            </w:pPr>
+            <w:r>
+              <w:t>₹ 125.77/-</w:t>
+            </w:r>
+          </w:p>
+        </w:tc>
+        <w:tc>
+          <w:tcPr>
+            <w:tcW w:type="dxa" w:w="1170"/>
+          </w:tcPr>
+          <w:p>
+            <w:pPr>
+              <w:jc w:val="right"/>
+            </w:pPr>
+            <w:r>
+              <w:t>₹ 18,865.50/-</w:t>
+            </w:r>
+          </w:p>
+        </w:tc>
+        <w:tc>
+          <w:tcPr>
+            <w:tcW w:type="dxa" w:w="1170"/>
+          </w:tcPr>
+          <w:p>
+            <w:r/>
+          </w:p>
+        </w:tc>
+        <w:tc>
+          <w:tcPr>
+            <w:tcW w:type="dxa" w:w="1170"/>
+          </w:tcPr>
+          <w:p>
+            <w:r/>
+          </w:p>
+        </w:tc>
+      </w:tr>
+      <w:tr>
+        <w:tc>
+          <w:tcPr>
+            <w:tcW w:type="dxa" w:w="1170"/>
+          </w:tcPr>
+          <w:p>
+            <w:pPr>
+              <w:jc w:val="center"/>
+            </w:pPr>
+            <w:r>
+              <w:t>3</w:t>
+            </w:r>
+          </w:p>
+        </w:tc>
+        <w:tc>
+          <w:tcPr>
+            <w:tcW w:type="dxa" w:w="1170"/>
+          </w:tcPr>
+          <w:p>
+            <w:r>
+              <w:t>Structural Steel Framing</w:t>
+            </w:r>
+          </w:p>
+        </w:tc>
+        <w:tc>
+          <w:tcPr>
+            <w:tcW w:type="dxa" w:w="1170"/>
+          </w:tcPr>
+          <w:p>
+            <w:pPr>
+              <w:jc w:val="center"/>
+            </w:pPr>
+            <w:r>
+              <w:t>50.0</w:t>
+            </w:r>
+          </w:p>
+        </w:tc>
+        <w:tc>
+          <w:tcPr>
+            <w:tcW w:type="dxa" w:w="1170"/>
+          </w:tcPr>
+          <w:p>
+            <w:pPr>
+              <w:jc w:val="center"/>
+            </w:pPr>
+            <w:r>
+              <w:t>ton</w:t>
+            </w:r>
+          </w:p>
+        </w:tc>
+        <w:tc>
+          <w:tcPr>
+            <w:tcW w:type="dxa" w:w="1170"/>
+          </w:tcPr>
+          <w:p>
+            <w:pPr>
+              <w:jc w:val="right"/>
+            </w:pPr>
+            <w:r>
+              <w:t>₹ 227.11/-</w:t>
+            </w:r>
+          </w:p>
+        </w:tc>
+        <w:tc>
+          <w:tcPr>
+            <w:tcW w:type="dxa" w:w="1170"/>
+          </w:tcPr>
+          <w:p>
+            <w:pPr>
+              <w:jc w:val="right"/>
+            </w:pPr>
+            <w:r>
+              <w:t>₹ 11,355.50/-</w:t>
+            </w:r>
+          </w:p>
+        </w:tc>
+        <w:tc>
+          <w:tcPr>
+            <w:tcW w:type="dxa" w:w="1170"/>
+          </w:tcPr>
+          <w:p>
+            <w:r/>
+          </w:p>
+        </w:tc>
+        <w:tc>
+          <w:tcPr>
+            <w:tcW w:type="dxa" w:w="1170"/>
+          </w:tcPr>
+          <w:p>
+            <w:r/>
+          </w:p>
+        </w:tc>
+      </w:tr>
+      <w:tr>
+        <w:tc>
+          <w:tcPr>
+            <w:tcW w:type="dxa" w:w="1170"/>
+          </w:tcPr>
+          <w:p>
+            <w:pPr>
+              <w:jc w:val="center"/>
+            </w:pPr>
+            <w:r>
+              <w:t>4</w:t>
+            </w:r>
+          </w:p>
+        </w:tc>
+        <w:tc>
+          <w:tcPr>
+            <w:tcW w:type="dxa" w:w="1170"/>
+          </w:tcPr>
+          <w:p>
+            <w:r>
+              <w:t>Exterior Cladding</w:t>
+            </w:r>
+          </w:p>
+        </w:tc>
+        <w:tc>
+          <w:tcPr>
+            <w:tcW w:type="dxa" w:w="1170"/>
+          </w:tcPr>
+          <w:p>
+            <w:pPr>
+              <w:jc w:val="center"/>
+            </w:pPr>
+            <w:r>
+              <w:t>1000.0</w:t>
+            </w:r>
+          </w:p>
+        </w:tc>
+        <w:tc>
+          <w:tcPr>
+            <w:tcW w:type="dxa" w:w="1170"/>
+          </w:tcPr>
+          <w:p>
+            <w:pPr>
+              <w:jc w:val="center"/>
+            </w:pPr>
+            <w:r>
+              <w:t>m2</w:t>
+            </w:r>
+          </w:p>
+        </w:tc>
+        <w:tc>
+          <w:tcPr>
+            <w:tcW w:type="dxa" w:w="1170"/>
+          </w:tcPr>
+          <w:p>
+            <w:pPr>
+              <w:jc w:val="right"/>
+            </w:pPr>
+            <w:r>
+              <w:t>₹ 193.34/-</w:t>
+            </w:r>
+          </w:p>
+        </w:tc>
+        <w:tc>
+          <w:tcPr>
+            <w:tcW w:type="dxa" w:w="1170"/>
+          </w:tcPr>
+          <w:p>
+            <w:pPr>
+              <w:jc w:val="right"/>
+            </w:pPr>
+            <w:r>
+              <w:t>₹ 1,93,340.00/-</w:t>
+            </w:r>
+          </w:p>
+        </w:tc>
+        <w:tc>
+          <w:tcPr>
+            <w:tcW w:type="dxa" w:w="1170"/>
+          </w:tcPr>
+          <w:p>
+            <w:r/>
+          </w:p>
+        </w:tc>
+        <w:tc>
+          <w:tcPr>
+            <w:tcW w:type="dxa" w:w="1170"/>
+          </w:tcPr>
+          <w:p>
+            <w:r/>
+          </w:p>
+        </w:tc>
+      </w:tr>
+      <w:tr>
+        <w:tc>
+          <w:tcPr>
+            <w:tcW w:type="dxa" w:w="1170"/>
+          </w:tcPr>
+          <w:p>
+            <w:pPr>
+              <w:jc w:val="center"/>
+            </w:pPr>
+            <w:r>
+              <w:t>5</w:t>
+            </w:r>
+          </w:p>
+        </w:tc>
+        <w:tc>
+          <w:tcPr>
+            <w:tcW w:type="dxa" w:w="1170"/>
+          </w:tcPr>
+          <w:p>
+            <w:r>
+              <w:t>Roofing System</w:t>
+            </w:r>
+          </w:p>
+        </w:tc>
+        <w:tc>
+          <w:tcPr>
+            <w:tcW w:type="dxa" w:w="1170"/>
+          </w:tcPr>
+          <w:p>
+            <w:pPr>
+              <w:jc w:val="center"/>
+            </w:pPr>
+            <w:r>
+              <w:t>800.0</w:t>
+            </w:r>
+          </w:p>
+        </w:tc>
+        <w:tc>
+          <w:tcPr>
+            <w:tcW w:type="dxa" w:w="1170"/>
+          </w:tcPr>
+          <w:p>
+            <w:pPr>
+              <w:jc w:val="center"/>
+            </w:pPr>
+            <w:r>
+              <w:t>m2</w:t>
+            </w:r>
+          </w:p>
+        </w:tc>
+        <w:tc>
+          <w:tcPr>
+            <w:tcW w:type="dxa" w:w="1170"/>
+          </w:tcPr>
+          <w:p>
+            <w:pPr>
+              <w:jc w:val="right"/>
+            </w:pPr>
+            <w:r>
+              <w:t>₹ 172.83/-</w:t>
+            </w:r>
+          </w:p>
+        </w:tc>
+        <w:tc>
+          <w:tcPr>
+            <w:tcW w:type="dxa" w:w="1170"/>
+          </w:tcPr>
+          <w:p>
+            <w:pPr>
+              <w:jc w:val="right"/>
+            </w:pPr>
+            <w:r>
+              <w:t>₹ 1,38,264.00/-</w:t>
+            </w:r>
+          </w:p>
+        </w:tc>
+        <w:tc>
+          <w:tcPr>
+            <w:tcW w:type="dxa" w:w="1170"/>
+          </w:tcPr>
+          <w:p>
+            <w:r/>
+          </w:p>
+        </w:tc>
+        <w:tc>
+          <w:tcPr>
+            <w:tcW w:type="dxa" w:w="1170"/>
+          </w:tcPr>
+          <w:p>
+            <w:r/>
+          </w:p>
+        </w:tc>
+      </w:tr>
+      <w:tr>
+        <w:tc>
+          <w:tcPr>
+            <w:tcW w:type="dxa" w:w="1170"/>
+          </w:tcPr>
+          <w:p>
+            <w:pPr>
+              <w:jc w:val="center"/>
+            </w:pPr>
+            <w:r>
+              <w:t>6</w:t>
+            </w:r>
+          </w:p>
+        </w:tc>
+        <w:tc>
+          <w:tcPr>
+            <w:tcW w:type="dxa" w:w="1170"/>
+          </w:tcPr>
+          <w:p>
+            <w:r>
+              <w:t>Internal Partitions</w:t>
+            </w:r>
+          </w:p>
+        </w:tc>
+        <w:tc>
+          <w:tcPr>
+            <w:tcW w:type="dxa" w:w="1170"/>
+          </w:tcPr>
+          <w:p>
+            <w:pPr>
+              <w:jc w:val="center"/>
+            </w:pPr>
+            <w:r>
+              <w:t>1200.0</w:t>
+            </w:r>
+          </w:p>
+        </w:tc>
+        <w:tc>
+          <w:tcPr>
+            <w:tcW w:type="dxa" w:w="1170"/>
+          </w:tcPr>
+          <w:p>
+            <w:pPr>
+              <w:jc w:val="center"/>
+            </w:pPr>
+            <w:r>
+              <w:t>m2</w:t>
+            </w:r>
+          </w:p>
+        </w:tc>
+        <w:tc>
+          <w:tcPr>
+            <w:tcW w:type="dxa" w:w="1170"/>
+          </w:tcPr>
+          <w:p>
+            <w:pPr>
+              <w:jc w:val="right"/>
+            </w:pPr>
+            <w:r>
+              <w:t>₹ 327.36/-</w:t>
+            </w:r>
+          </w:p>
+        </w:tc>
+        <w:tc>
+          <w:tcPr>
+            <w:tcW w:type="dxa" w:w="1170"/>
+          </w:tcPr>
+          <w:p>
+            <w:pPr>
+              <w:jc w:val="right"/>
+            </w:pPr>
+            <w:r>
+              <w:t>₹ 3,92,832.00/-</w:t>
+            </w:r>
+          </w:p>
+        </w:tc>
+        <w:tc>
+          <w:tcPr>
+            <w:tcW w:type="dxa" w:w="1170"/>
+          </w:tcPr>
+          <w:p>
+            <w:r/>
+          </w:p>
+        </w:tc>
+        <w:tc>
+          <w:tcPr>
+            <w:tcW w:type="dxa" w:w="1170"/>
+          </w:tcPr>
+          <w:p>
+            <w:r/>
+          </w:p>
+        </w:tc>
+      </w:tr>
+      <w:tr>
+        <w:tc>
+          <w:tcPr>
+            <w:tcW w:type="dxa" w:w="1170"/>
+          </w:tcPr>
+          <w:p>
+            <w:pPr>
+              <w:jc w:val="center"/>
+            </w:pPr>
+            <w:r>
+              <w:t>7</w:t>
+            </w:r>
+          </w:p>
+        </w:tc>
+        <w:tc>
+          <w:tcPr>
+            <w:tcW w:type="dxa" w:w="1170"/>
+          </w:tcPr>
+          <w:p>
+            <w:r>
+              <w:t>MEP Systems Installation</w:t>
+            </w:r>
+          </w:p>
+        </w:tc>
+        <w:tc>
+          <w:tcPr>
+            <w:tcW w:type="dxa" w:w="1170"/>
+          </w:tcPr>
+          <w:p>
+            <w:pPr>
+              <w:jc w:val="center"/>
+            </w:pPr>
+            <w:r>
+              <w:t>1.0</w:t>
+            </w:r>
+          </w:p>
+        </w:tc>
+        <w:tc>
+          <w:tcPr>
+            <w:tcW w:type="dxa" w:w="1170"/>
+          </w:tcPr>
+          <w:p>
+            <w:pPr>
+              <w:jc w:val="center"/>
+            </w:pPr>
+            <w:r>
+              <w:t>lot</w:t>
+            </w:r>
+          </w:p>
+        </w:tc>
+        <w:tc>
+          <w:tcPr>
+            <w:tcW w:type="dxa" w:w="1170"/>
+          </w:tcPr>
+          <w:p>
+            <w:pPr>
+              <w:jc w:val="right"/>
+            </w:pPr>
+            <w:r>
+              <w:t>₹ 146.29/-</w:t>
+            </w:r>
+          </w:p>
+        </w:tc>
+        <w:tc>
+          <w:tcPr>
+            <w:tcW w:type="dxa" w:w="1170"/>
+          </w:tcPr>
+          <w:p>
+            <w:pPr>
+              <w:jc w:val="right"/>
+            </w:pPr>
+            <w:r>
+              <w:t>₹ 146.29/-</w:t>
+            </w:r>
+          </w:p>
+        </w:tc>
+        <w:tc>
+          <w:tcPr>
+            <w:tcW w:type="dxa" w:w="1170"/>
+          </w:tcPr>
+          <w:p>
+            <w:r/>
+          </w:p>
+        </w:tc>
+        <w:tc>
+          <w:tcPr>
+            <w:tcW w:type="dxa" w:w="1170"/>
+          </w:tcPr>
+          <w:p>
+            <w:r/>
+          </w:p>
+        </w:tc>
+      </w:tr>
+      <w:tr>
+        <w:tc>
+          <w:tcPr>
+            <w:tcW w:type="dxa" w:w="1170"/>
+          </w:tcPr>
+          <w:p>
+            <w:pPr>
+              <w:jc w:val="center"/>
+            </w:pPr>
+            <w:r>
+              <w:t>8</w:t>
+            </w:r>
+          </w:p>
+        </w:tc>
+        <w:tc>
+          <w:tcPr>
+            <w:tcW w:type="dxa" w:w="1170"/>
+          </w:tcPr>
+          <w:p>
+            <w:r>
+              <w:t>Finishing Works</w:t>
+            </w:r>
+          </w:p>
+        </w:tc>
+        <w:tc>
+          <w:tcPr>
+            <w:tcW w:type="dxa" w:w="1170"/>
+          </w:tcPr>
+          <w:p>
+            <w:pPr>
+              <w:jc w:val="center"/>
+            </w:pPr>
+            <w:r>
+              <w:t>2000.0</w:t>
+            </w:r>
+          </w:p>
+        </w:tc>
+        <w:tc>
+          <w:tcPr>
+            <w:tcW w:type="dxa" w:w="1170"/>
+          </w:tcPr>
+          <w:p>
+            <w:pPr>
+              <w:jc w:val="center"/>
+            </w:pPr>
+            <w:r>
+              <w:t>m2</w:t>
+            </w:r>
+          </w:p>
+        </w:tc>
+        <w:tc>
+          <w:tcPr>
+            <w:tcW w:type="dxa" w:w="1170"/>
+          </w:tcPr>
+          <w:p>
+            <w:pPr>
+              <w:jc w:val="right"/>
+            </w:pPr>
+            <w:r>
+              <w:t>₹ 471.04/-</w:t>
+            </w:r>
+          </w:p>
+        </w:tc>
+        <w:tc>
+          <w:tcPr>
+            <w:tcW w:type="dxa" w:w="1170"/>
+          </w:tcPr>
+          <w:p>
+            <w:pPr>
+              <w:jc w:val="right"/>
+            </w:pPr>
+            <w:r>
+              <w:t>₹ 9,42,080.00/-</w:t>
+            </w:r>
+          </w:p>
+        </w:tc>
+        <w:tc>
+          <w:tcPr>
+            <w:tcW w:type="dxa" w:w="1170"/>
+          </w:tcPr>
+          <w:p>
+            <w:r/>
+          </w:p>
+        </w:tc>
+        <w:tc>
+          <w:tcPr>
+            <w:tcW w:type="dxa" w:w="1170"/>
+          </w:tcPr>
+          <w:p>
+            <w:r/>
+          </w:p>
+        </w:tc>
+      </w:tr>
+      <w:tr>
+        <w:tc>
+          <w:tcPr>
+            <w:tcW w:type="dxa" w:w="1170"/>
+          </w:tcPr>
+          <w:p>
+            <w:r/>
+          </w:p>
+        </w:tc>
+        <w:tc>
+          <w:tcPr>
+            <w:tcW w:type="dxa" w:w="1170"/>
+          </w:tcPr>
+          <w:p>
+            <w:r/>
+          </w:p>
+        </w:tc>
+        <w:tc>
+          <w:tcPr>
+            <w:tcW w:type="dxa" w:w="1170"/>
+          </w:tcPr>
+          <w:p>
+            <w:r/>
+          </w:p>
+        </w:tc>
+        <w:tc>
+          <w:tcPr>
+            <w:tcW w:type="dxa" w:w="1170"/>
+          </w:tcPr>
+          <w:p>
+            <w:r/>
+          </w:p>
+        </w:tc>
+        <w:tc>
+          <w:tcPr>
+            <w:tcW w:type="dxa" w:w="1170"/>
+          </w:tcPr>
+          <w:p>
+            <w:pPr>
+              <w:jc w:val="right"/>
+            </w:pPr>
+            <w:r>
+              <w:rPr>
+                <w:b/>
+              </w:rPr>
+              <w:t>GST @18%</w:t>
+            </w:r>
+          </w:p>
+        </w:tc>
+        <w:tc>
+          <w:tcPr>
+            <w:tcW w:type="dxa" w:w="1170"/>
+          </w:tcPr>
+          <w:p>
+            <w:pPr>
+              <w:jc w:val="right"/>
+            </w:pPr>
+            <w:r>
+              <w:rPr>
+                <w:b/>
+              </w:rPr>
+              <w:t>₹ 3,10,234.19/-</w:t>
+            </w:r>
+          </w:p>
+        </w:tc>
+        <w:tc>
+          <w:tcPr>
+            <w:tcW w:type="dxa" w:w="1170"/>
+          </w:tcPr>
+          <w:p>
+            <w:r/>
+          </w:p>
+        </w:tc>
+        <w:tc>
+          <w:tcPr>
+            <w:tcW w:type="dxa" w:w="1170"/>
+          </w:tcPr>
+          <w:p>
+            <w:r/>
+          </w:p>
+        </w:tc>
+      </w:tr>
+      <w:tr>
+        <w:tc>
+          <w:tcPr>
+            <w:tcW w:type="dxa" w:w="1170"/>
+          </w:tcPr>
+          <w:p>
+            <w:r/>
+          </w:p>
+        </w:tc>
+        <w:tc>
+          <w:tcPr>
+            <w:tcW w:type="dxa" w:w="1170"/>
+          </w:tcPr>
+          <w:p>
+            <w:r/>
+          </w:p>
+        </w:tc>
+        <w:tc>
+          <w:tcPr>
+            <w:tcW w:type="dxa" w:w="1170"/>
+          </w:tcPr>
+          <w:p>
+            <w:r/>
+          </w:p>
+        </w:tc>
+        <w:tc>
+          <w:tcPr>
+            <w:tcW w:type="dxa" w:w="1170"/>
+          </w:tcPr>
+          <w:p>
+            <w:r/>
+          </w:p>
+        </w:tc>
+        <w:tc>
+          <w:tcPr>
+            <w:tcW w:type="dxa" w:w="1170"/>
+          </w:tcPr>
+          <w:p>
+            <w:pPr>
+              <w:jc w:val="right"/>
+            </w:pPr>
+            <w:r>
+              <w:rPr>
+                <w:b/>
+              </w:rPr>
+              <w:t>Grand Total</w:t>
+            </w:r>
+          </w:p>
+        </w:tc>
+        <w:tc>
+          <w:tcPr>
+            <w:tcW w:type="dxa" w:w="1170"/>
+          </w:tcPr>
+          <w:p>
+            <w:pPr>
+              <w:jc w:val="right"/>
+            </w:pPr>
+            <w:r>
+              <w:rPr>
+                <w:b/>
+              </w:rPr>
+              <w:t>₹ 20,33,757.48/-</w:t>
+            </w:r>
+          </w:p>
+        </w:tc>
+        <w:tc>
+          <w:tcPr>
+            <w:tcW w:type="dxa" w:w="1170"/>
+          </w:tcPr>
+          <w:p>
+            <w:r/>
+          </w:p>
+        </w:tc>
+        <w:tc>
+          <w:tcPr>
+            <w:tcW w:type="dxa" w:w="1170"/>
+          </w:tcPr>
+          <w:p>
+            <w:r/>
+          </w:p>
+        </w:tc>
+      </w:tr>
+    </w:tbl>
     <w:sectPr>
       <w:headerReference w:type="default" r:id="rId6"/>
       <w:footerReference w:type="default" r:id="rId7"/>

</xml_diff>